<commit_message>
Housing vs Stock Markets
</commit_message>
<xml_diff>
--- a/Housing_vs_Stock_markets.docx
+++ b/Housing_vs_Stock_markets.docx
@@ -198,7 +198,7 @@
       <w:r>
         <w:drawing>
           <wp:inline>
-            <wp:extent cx="5440680" cy="4352544"/>
+            <wp:extent cx="4610100" cy="3695700"/>
             <wp:effectExtent b="0" l="0" r="0" t="0"/>
             <wp:docPr descr="" id="1" name="Picture"/>
             <a:graphic>
@@ -219,7 +219,7 @@
                   <pic:spPr bwMode="auto">
                     <a:xfrm>
                       <a:off x="0" y="0"/>
-                      <a:ext cx="5440680" cy="4352544"/>
+                      <a:ext cx="4610100" cy="3695700"/>
                     </a:xfrm>
                     <a:prstGeom prst="rect">
                       <a:avLst/>
@@ -252,7 +252,7 @@
       <w:r>
         <w:drawing>
           <wp:inline>
-            <wp:extent cx="5440680" cy="4352544"/>
+            <wp:extent cx="4610100" cy="3695700"/>
             <wp:effectExtent b="0" l="0" r="0" t="0"/>
             <wp:docPr descr="" id="1" name="Picture"/>
             <a:graphic>
@@ -273,7 +273,7 @@
                   <pic:spPr bwMode="auto">
                     <a:xfrm>
                       <a:off x="0" y="0"/>
-                      <a:ext cx="5440680" cy="4352544"/>
+                      <a:ext cx="4610100" cy="3695700"/>
                     </a:xfrm>
                     <a:prstGeom prst="rect">
                       <a:avLst/>
@@ -640,7 +640,7 @@
     </w:lvl>
   </w:abstractNum>
   <w:abstractNum w:abstractNumId="990">
-    <w:nsid w:val="fec39623"/>
+    <w:nsid w:val="42d3df60"/>
     <w:multiLevelType w:val="multilevel"/>
     <w:lvl w:ilvl="0">
       <w:numFmt w:val="bullet"/>
@@ -721,7 +721,7 @@
     </w:lvl>
   </w:abstractNum>
   <w:abstractNum w:abstractNumId="991">
-    <w:nsid w:val="909b7f33"/>
+    <w:nsid w:val="eb572425"/>
     <w:multiLevelType w:val="multilevel"/>
     <w:lvl w:ilvl="0">
       <w:numFmt w:val="bullet"/>
@@ -802,7 +802,7 @@
     </w:lvl>
   </w:abstractNum>
   <w:abstractNum w:abstractNumId="99721">
-    <w:nsid w:val="33f95cc3"/>
+    <w:nsid w:val="c94ffedd"/>
     <w:multiLevelType w:val="multilevel"/>
     <w:lvl w:ilvl="0">
       <w:start w:val="1"/>
@@ -890,7 +890,7 @@
     </w:lvl>
   </w:abstractNum>
   <w:abstractNum w:abstractNumId="99722">
-    <w:nsid w:val="d676f997"/>
+    <w:nsid w:val="d8ac56e3"/>
     <w:multiLevelType w:val="multilevel"/>
     <w:lvl w:ilvl="0">
       <w:start w:val="2"/>
@@ -978,7 +978,7 @@
     </w:lvl>
   </w:abstractNum>
   <w:abstractNum w:abstractNumId="99723">
-    <w:nsid w:val="7982d80a"/>
+    <w:nsid w:val="f65e678e"/>
     <w:multiLevelType w:val="multilevel"/>
     <w:lvl w:ilvl="0">
       <w:start w:val="3"/>
@@ -1066,7 +1066,7 @@
     </w:lvl>
   </w:abstractNum>
   <w:abstractNum w:abstractNumId="99724">
-    <w:nsid w:val="5a4a833a"/>
+    <w:nsid w:val="47254900"/>
     <w:multiLevelType w:val="multilevel"/>
     <w:lvl w:ilvl="0">
       <w:start w:val="4"/>
@@ -1154,7 +1154,7 @@
     </w:lvl>
   </w:abstractNum>
   <w:abstractNum w:abstractNumId="99725">
-    <w:nsid w:val="da3f0385"/>
+    <w:nsid w:val="43aa7e07"/>
     <w:multiLevelType w:val="multilevel"/>
     <w:lvl w:ilvl="0">
       <w:start w:val="5"/>
@@ -1242,7 +1242,7 @@
     </w:lvl>
   </w:abstractNum>
   <w:abstractNum w:abstractNumId="99726">
-    <w:nsid w:val="eb704fd7"/>
+    <w:nsid w:val="14615d87"/>
     <w:multiLevelType w:val="multilevel"/>
     <w:lvl w:ilvl="0">
       <w:start w:val="6"/>

</xml_diff>